<commit_message>
"Ex 3B Final commit"
</commit_message>
<xml_diff>
--- a/dotNET5781_3B_4072_5246/הערות בונסים.docx
+++ b/dotNET5781_3B_4072_5246/הערות בונסים.docx
@@ -235,7 +235,7 @@
     <w:p>
       <w:pPr>
         <w:rPr>
-          <w:rFonts w:ascii="Consolas" w:hAnsi="Consolas" w:cs="Arial" w:hint="cs"/>
+          <w:rFonts w:ascii="Consolas" w:hAnsi="Consolas" w:cs="Arial"/>
           <w:color w:val="000000"/>
           <w:sz w:val="19"/>
           <w:szCs w:val="19"/>
@@ -403,8 +403,285 @@
         </w:rPr>
         <w:t xml:space="preserve"> של בלוק הטקסט שעליו מודפס מספר הרישוי.</w:t>
       </w:r>
+    </w:p>
+    <w:p>
+      <w:pPr>
+        <w:rPr>
+          <w:rFonts w:ascii="Consolas" w:hAnsi="Consolas" w:cs="Arial"/>
+          <w:color w:val="000000"/>
+          <w:sz w:val="19"/>
+          <w:szCs w:val="19"/>
+          <w:rtl/>
+        </w:rPr>
+      </w:pPr>
+      <w:r>
+        <w:rPr>
+          <w:rFonts w:ascii="Consolas" w:hAnsi="Consolas" w:cs="Arial" w:hint="cs"/>
+          <w:color w:val="000000"/>
+          <w:sz w:val="19"/>
+          <w:szCs w:val="19"/>
+          <w:rtl/>
+        </w:rPr>
+        <w:t>בונוס מספר שלוש:</w:t>
+      </w:r>
+    </w:p>
+    <w:p>
+      <w:pPr>
+        <w:rPr>
+          <w:rFonts w:ascii="Consolas" w:hAnsi="Consolas" w:cs="Arial"/>
+          <w:color w:val="000000"/>
+          <w:sz w:val="19"/>
+          <w:szCs w:val="19"/>
+          <w:rtl/>
+        </w:rPr>
+      </w:pPr>
+      <w:r>
+        <w:rPr>
+          <w:rFonts w:ascii="Consolas" w:hAnsi="Consolas" w:cs="Arial" w:hint="cs"/>
+          <w:color w:val="000000"/>
+          <w:sz w:val="19"/>
+          <w:szCs w:val="19"/>
+          <w:rtl/>
+        </w:rPr>
+        <w:t xml:space="preserve">הוספתי שדה </w:t>
+      </w:r>
+      <w:r>
+        <w:rPr>
+          <w:rFonts w:ascii="Consolas" w:hAnsi="Consolas" w:cs="Arial"/>
+          <w:color w:val="000000"/>
+          <w:sz w:val="19"/>
+          <w:szCs w:val="19"/>
+        </w:rPr>
+        <w:t xml:space="preserve"> (T)</w:t>
+      </w:r>
+      <w:proofErr w:type="spellStart"/>
+      <w:r>
+        <w:rPr>
+          <w:rFonts w:ascii="Consolas" w:hAnsi="Consolas" w:cs="Arial"/>
+          <w:color w:val="000000"/>
+          <w:sz w:val="19"/>
+          <w:szCs w:val="19"/>
+        </w:rPr>
+        <w:t>timewait</w:t>
+      </w:r>
+      <w:proofErr w:type="spellEnd"/>
+      <w:r>
+        <w:rPr>
+          <w:rFonts w:ascii="Consolas" w:hAnsi="Consolas" w:cs="Arial" w:hint="cs"/>
+          <w:color w:val="000000"/>
+          <w:sz w:val="19"/>
+          <w:szCs w:val="19"/>
+          <w:rtl/>
+        </w:rPr>
+        <w:t xml:space="preserve">ל </w:t>
+      </w:r>
+      <w:r>
+        <w:rPr>
+          <w:rFonts w:ascii="Consolas" w:hAnsi="Consolas"/>
+          <w:color w:val="000000"/>
+          <w:sz w:val="19"/>
+          <w:szCs w:val="19"/>
+        </w:rPr>
+        <w:t>upgrade bus</w:t>
+      </w:r>
+      <w:r>
+        <w:rPr>
+          <w:rFonts w:ascii="Consolas" w:hAnsi="Consolas" w:cs="Arial" w:hint="cs"/>
+          <w:color w:val="000000"/>
+          <w:sz w:val="19"/>
+          <w:szCs w:val="19"/>
+          <w:rtl/>
+        </w:rPr>
+        <w:t xml:space="preserve"> שמקבל את הזמן שמחכים וכל פעם שהוא משתנה הוא קורא למופע של </w:t>
+      </w:r>
+      <w:r>
+        <w:rPr>
+          <w:rFonts w:ascii="Consolas" w:hAnsi="Consolas" w:cs="Arial"/>
+          <w:color w:val="000000"/>
+          <w:sz w:val="19"/>
+          <w:szCs w:val="19"/>
+        </w:rPr>
+        <w:t xml:space="preserve">property changed </w:t>
+      </w:r>
+      <w:r>
+        <w:rPr>
+          <w:rFonts w:ascii="Consolas" w:hAnsi="Consolas" w:cs="Arial" w:hint="cs"/>
+          <w:color w:val="000000"/>
+          <w:sz w:val="19"/>
+          <w:szCs w:val="19"/>
+          <w:rtl/>
+        </w:rPr>
+        <w:t xml:space="preserve"> ופונקציה נוספת שתפקידה הוא כל "דקה" להוריד לזמן 100 מילי שניות.</w:t>
+      </w:r>
+    </w:p>
+    <w:p>
+      <w:pPr>
+        <w:rPr>
+          <w:rFonts w:ascii="Consolas" w:hAnsi="Consolas" w:cs="Arial" w:hint="cs"/>
+          <w:color w:val="000000"/>
+          <w:sz w:val="19"/>
+          <w:szCs w:val="19"/>
+          <w:rtl/>
+        </w:rPr>
+      </w:pPr>
+      <w:r>
+        <w:rPr>
+          <w:rFonts w:ascii="Consolas" w:hAnsi="Consolas" w:cs="Arial" w:hint="cs"/>
+          <w:color w:val="000000"/>
+          <w:sz w:val="19"/>
+          <w:szCs w:val="19"/>
+          <w:rtl/>
+        </w:rPr>
+        <w:t xml:space="preserve">בתוך הליסט בוקס הוספתי עוד </w:t>
+      </w:r>
+      <w:r>
+        <w:rPr>
+          <w:rFonts w:ascii="Consolas" w:hAnsi="Consolas" w:cs="Arial"/>
+          <w:color w:val="000000"/>
+          <w:sz w:val="19"/>
+          <w:szCs w:val="19"/>
+        </w:rPr>
+        <w:t xml:space="preserve">text block </w:t>
+      </w:r>
+      <w:r>
+        <w:rPr>
+          <w:rFonts w:ascii="Consolas" w:hAnsi="Consolas" w:cs="Arial" w:hint="cs"/>
+          <w:color w:val="000000"/>
+          <w:sz w:val="19"/>
+          <w:szCs w:val="19"/>
+          <w:rtl/>
+        </w:rPr>
+        <w:t xml:space="preserve"> שתפקידו לקבל ב</w:t>
+      </w:r>
+      <w:r>
+        <w:rPr>
+          <w:rFonts w:ascii="Consolas" w:hAnsi="Consolas" w:cs="Arial"/>
+          <w:color w:val="000000"/>
+          <w:sz w:val="19"/>
+          <w:szCs w:val="19"/>
+        </w:rPr>
+        <w:t xml:space="preserve">binding </w:t>
+      </w:r>
+      <w:r>
+        <w:rPr>
+          <w:rFonts w:ascii="Consolas" w:hAnsi="Consolas" w:cs="Arial" w:hint="cs"/>
+          <w:color w:val="000000"/>
+          <w:sz w:val="19"/>
+          <w:szCs w:val="19"/>
+          <w:rtl/>
+        </w:rPr>
+        <w:t xml:space="preserve"> את ה</w:t>
+      </w:r>
+      <w:proofErr w:type="spellStart"/>
+      <w:r>
+        <w:rPr>
+          <w:rFonts w:ascii="Consolas" w:hAnsi="Consolas" w:cs="Arial" w:hint="cs"/>
+          <w:color w:val="000000"/>
+          <w:sz w:val="19"/>
+          <w:szCs w:val="19"/>
+        </w:rPr>
+        <w:t>T</w:t>
+      </w:r>
+      <w:r>
+        <w:rPr>
+          <w:rFonts w:ascii="Consolas" w:hAnsi="Consolas" w:cs="Arial"/>
+          <w:color w:val="000000"/>
+          <w:sz w:val="19"/>
+          <w:szCs w:val="19"/>
+        </w:rPr>
+        <w:t>imewait</w:t>
+      </w:r>
+      <w:proofErr w:type="spellEnd"/>
+      <w:r>
+        <w:rPr>
+          <w:rFonts w:ascii="Consolas" w:hAnsi="Consolas" w:cs="Arial"/>
+          <w:color w:val="000000"/>
+          <w:sz w:val="19"/>
+          <w:szCs w:val="19"/>
+        </w:rPr>
+        <w:t xml:space="preserve"> </w:t>
+      </w:r>
+      <w:r>
+        <w:rPr>
+          <w:rFonts w:ascii="Consolas" w:hAnsi="Consolas" w:cs="Arial" w:hint="cs"/>
+          <w:color w:val="000000"/>
+          <w:sz w:val="19"/>
+          <w:szCs w:val="19"/>
+          <w:rtl/>
+        </w:rPr>
+        <w:t xml:space="preserve">ועושה לו המרה בעזרת כלאס </w:t>
+      </w:r>
+      <w:r>
+        <w:rPr>
+          <w:rFonts w:ascii="Consolas" w:hAnsi="Consolas" w:cs="Arial"/>
+          <w:color w:val="000000"/>
+          <w:sz w:val="19"/>
+          <w:szCs w:val="19"/>
+        </w:rPr>
+        <w:t>time</w:t>
+      </w:r>
+      <w:r>
+        <w:rPr>
+          <w:rFonts w:ascii="Consolas" w:hAnsi="Consolas" w:cs="Arial" w:hint="cs"/>
+          <w:color w:val="000000"/>
+          <w:sz w:val="19"/>
+          <w:szCs w:val="19"/>
+          <w:rtl/>
+        </w:rPr>
+        <w:t xml:space="preserve"> </w:t>
+      </w:r>
+      <w:r>
+        <w:rPr>
+          <w:rFonts w:ascii="Consolas" w:hAnsi="Consolas" w:cs="Arial"/>
+          <w:color w:val="000000"/>
+          <w:sz w:val="19"/>
+          <w:szCs w:val="19"/>
+        </w:rPr>
+        <w:t>convert</w:t>
+      </w:r>
+      <w:r>
+        <w:rPr>
+          <w:rFonts w:ascii="Consolas" w:hAnsi="Consolas" w:cs="Arial" w:hint="cs"/>
+          <w:color w:val="000000"/>
+          <w:sz w:val="19"/>
+          <w:szCs w:val="19"/>
+          <w:rtl/>
+        </w:rPr>
+        <w:t>שמימשתי</w:t>
+      </w:r>
       <w:bookmarkStart w:id="0" w:name="_GoBack"/>
       <w:bookmarkEnd w:id="0"/>
+      <w:r>
+        <w:rPr>
+          <w:rFonts w:ascii="Consolas" w:hAnsi="Consolas" w:cs="Arial" w:hint="cs"/>
+          <w:color w:val="000000"/>
+          <w:sz w:val="19"/>
+          <w:szCs w:val="19"/>
+          <w:rtl/>
+        </w:rPr>
+        <w:t xml:space="preserve"> .</w:t>
+      </w:r>
+    </w:p>
+    <w:p>
+      <w:pPr>
+        <w:rPr>
+          <w:rFonts w:ascii="Consolas" w:hAnsi="Consolas" w:cs="Arial" w:hint="cs"/>
+          <w:color w:val="000000"/>
+          <w:sz w:val="19"/>
+          <w:szCs w:val="19"/>
+          <w:rtl/>
+        </w:rPr>
+      </w:pPr>
+    </w:p>
+    <w:p>
+      <w:pPr>
+        <w:rPr>
+          <w:rFonts w:ascii="Consolas" w:hAnsi="Consolas" w:cs="Arial"/>
+          <w:color w:val="000000"/>
+          <w:sz w:val="19"/>
+          <w:szCs w:val="19"/>
+        </w:rPr>
+      </w:pPr>
     </w:p>
     <w:sectPr>
       <w:pgSz w:w="11906" w:h="16838"/>
@@ -541,6 +818,7 @@
     <w:lsdException w:name="HTML Sample" w:semiHidden="1" w:unhideWhenUsed="1"/>
     <w:lsdException w:name="HTML Typewriter" w:semiHidden="1" w:unhideWhenUsed="1"/>
     <w:lsdException w:name="HTML Variable" w:semiHidden="1" w:unhideWhenUsed="1"/>
+    <w:lsdException w:name="Normal Table" w:semiHidden="1" w:unhideWhenUsed="1"/>
     <w:lsdException w:name="annotation subject" w:semiHidden="1" w:unhideWhenUsed="1"/>
     <w:lsdException w:name="No List" w:semiHidden="1" w:unhideWhenUsed="1"/>
     <w:lsdException w:name="Outline List 1" w:semiHidden="1" w:unhideWhenUsed="1"/>
@@ -587,8 +865,10 @@
     <w:lsdException w:name="Table Subtle 2" w:semiHidden="1" w:unhideWhenUsed="1"/>
     <w:lsdException w:name="Table Web 1" w:semiHidden="1" w:unhideWhenUsed="1"/>
     <w:lsdException w:name="Table Web 2" w:semiHidden="1" w:unhideWhenUsed="1"/>
+    <w:lsdException w:name="Table Web 3" w:semiHidden="1" w:unhideWhenUsed="1"/>
     <w:lsdException w:name="Balloon Text" w:semiHidden="1" w:unhideWhenUsed="1"/>
     <w:lsdException w:name="Table Grid" w:uiPriority="39"/>
+    <w:lsdException w:name="Table Theme" w:semiHidden="1" w:unhideWhenUsed="1"/>
     <w:lsdException w:name="Placeholder Text" w:semiHidden="1"/>
     <w:lsdException w:name="No Spacing" w:uiPriority="1" w:qFormat="1"/>
     <w:lsdException w:name="Light Shading" w:uiPriority="60"/>

</xml_diff>